<commit_message>
Finished the Speech-to-Text conclusions and recommendations, I FINISHED the report ! Only summary table and presentation page missing, as well as review
</commit_message>
<xml_diff>
--- a/Speech Recognition and Transcription Report.docx
+++ b/Speech Recognition and Transcription Report.docx
@@ -7253,8 +7253,10 @@
         <w:jc w:val="both"/>
         <w:rPr>
           <w:rFonts w:hint="default"/>
-          <w:b/>
-          <w:bCs/>
+          <w:b w:val="0"/>
+          <w:bCs w:val="0"/>
+          <w:i/>
+          <w:iCs/>
           <w:lang w:val="fr-CA"/>
         </w:rPr>
       </w:pPr>
@@ -7289,6 +7291,22 @@
         </w:rPr>
         <w:br w:type="textWrapping"/>
       </w:r>
+    </w:p>
+    <w:p>
+      <w:pPr>
+        <w:numPr>
+          <w:ilvl w:val="0"/>
+          <w:numId w:val="0"/>
+        </w:numPr>
+        <w:spacing w:line="360" w:lineRule="auto"/>
+        <w:jc w:val="both"/>
+        <w:rPr>
+          <w:rFonts w:hint="default"/>
+          <w:b/>
+          <w:bCs/>
+          <w:lang w:val="fr-CA"/>
+        </w:rPr>
+      </w:pPr>
       <w:r>
         <w:rPr>
           <w:rFonts w:hint="default"/>
@@ -7433,6 +7451,25 @@
           <w:rFonts w:hint="default"/>
           <w:b w:val="0"/>
           <w:bCs w:val="0"/>
+          <w:i/>
+          <w:iCs/>
+          <w:u w:val="single"/>
+          <w:lang w:val="en-CA"/>
+        </w:rPr>
+      </w:pPr>
+    </w:p>
+    <w:p>
+      <w:pPr>
+        <w:numPr>
+          <w:ilvl w:val="0"/>
+          <w:numId w:val="0"/>
+        </w:numPr>
+        <w:spacing w:line="360" w:lineRule="auto"/>
+        <w:jc w:val="both"/>
+        <w:rPr>
+          <w:rFonts w:hint="default"/>
+          <w:b w:val="0"/>
+          <w:bCs w:val="0"/>
           <w:i w:val="0"/>
           <w:iCs w:val="0"/>
           <w:lang w:val="fr-CA"/>
@@ -7637,6 +7674,21 @@
           <w:rFonts w:hint="default"/>
           <w:b w:val="0"/>
           <w:bCs w:val="0"/>
+          <w:i/>
+          <w:iCs/>
+          <w:u w:val="single"/>
+          <w:lang w:val="en-CA"/>
+        </w:rPr>
+      </w:pPr>
+    </w:p>
+    <w:p>
+      <w:pPr>
+        <w:spacing w:line="360" w:lineRule="auto"/>
+        <w:jc w:val="both"/>
+        <w:rPr>
+          <w:rFonts w:hint="default"/>
+          <w:b w:val="0"/>
+          <w:bCs w:val="0"/>
           <w:i w:val="0"/>
           <w:iCs w:val="0"/>
           <w:lang w:val="en-CA"/>
@@ -7776,6 +7828,21 @@
           <w:rFonts w:hint="default"/>
           <w:b w:val="0"/>
           <w:bCs w:val="0"/>
+          <w:i/>
+          <w:iCs/>
+          <w:u w:val="single"/>
+          <w:lang w:val="en-CA"/>
+        </w:rPr>
+      </w:pPr>
+    </w:p>
+    <w:p>
+      <w:pPr>
+        <w:spacing w:line="360" w:lineRule="auto"/>
+        <w:jc w:val="both"/>
+        <w:rPr>
+          <w:rFonts w:hint="default"/>
+          <w:b w:val="0"/>
+          <w:bCs w:val="0"/>
           <w:i w:val="0"/>
           <w:iCs w:val="0"/>
           <w:lang w:val="en-CA"/>
@@ -7926,6 +7993,21 @@
           <w:rFonts w:hint="default"/>
           <w:b w:val="0"/>
           <w:bCs w:val="0"/>
+          <w:i/>
+          <w:iCs/>
+          <w:u w:val="single"/>
+          <w:lang w:val="en-CA"/>
+        </w:rPr>
+      </w:pPr>
+    </w:p>
+    <w:p>
+      <w:pPr>
+        <w:spacing w:line="360" w:lineRule="auto"/>
+        <w:jc w:val="both"/>
+        <w:rPr>
+          <w:rFonts w:hint="default"/>
+          <w:b w:val="0"/>
+          <w:bCs w:val="0"/>
           <w:i w:val="0"/>
           <w:iCs w:val="0"/>
           <w:lang w:val="fr-CA"/>
@@ -8110,6 +8192,21 @@
           <w:rFonts w:hint="default"/>
           <w:b w:val="0"/>
           <w:bCs w:val="0"/>
+          <w:i/>
+          <w:iCs/>
+          <w:u w:val="single"/>
+          <w:lang w:val="fr-CA"/>
+        </w:rPr>
+      </w:pPr>
+    </w:p>
+    <w:p>
+      <w:pPr>
+        <w:spacing w:line="360" w:lineRule="auto"/>
+        <w:jc w:val="both"/>
+        <w:rPr>
+          <w:rFonts w:hint="default"/>
+          <w:b w:val="0"/>
+          <w:bCs w:val="0"/>
           <w:i w:val="0"/>
           <w:iCs w:val="0"/>
           <w:lang w:val="fr-CA"/>
@@ -8294,6 +8391,21 @@
           <w:rFonts w:hint="default"/>
           <w:b w:val="0"/>
           <w:bCs w:val="0"/>
+          <w:i/>
+          <w:iCs/>
+          <w:u w:val="single"/>
+          <w:lang w:val="fr-CA"/>
+        </w:rPr>
+      </w:pPr>
+    </w:p>
+    <w:p>
+      <w:pPr>
+        <w:spacing w:line="360" w:lineRule="auto"/>
+        <w:jc w:val="both"/>
+        <w:rPr>
+          <w:rFonts w:hint="default"/>
+          <w:b w:val="0"/>
+          <w:bCs w:val="0"/>
           <w:i w:val="0"/>
           <w:iCs w:val="0"/>
           <w:lang w:val="en-US"/>
@@ -8525,6 +8637,21 @@
           <w:rFonts w:hint="default"/>
           <w:b w:val="0"/>
           <w:bCs w:val="0"/>
+          <w:i/>
+          <w:iCs/>
+          <w:u w:val="single"/>
+          <w:lang w:val="en-US"/>
+        </w:rPr>
+      </w:pPr>
+    </w:p>
+    <w:p>
+      <w:pPr>
+        <w:spacing w:line="360" w:lineRule="auto"/>
+        <w:jc w:val="both"/>
+        <w:rPr>
+          <w:rFonts w:hint="default"/>
+          <w:b w:val="0"/>
+          <w:bCs w:val="0"/>
           <w:i w:val="0"/>
           <w:iCs w:val="0"/>
           <w:lang w:val="en-US"/>
@@ -8720,6 +8847,21 @@
           <w:rFonts w:hint="default"/>
           <w:b w:val="0"/>
           <w:bCs w:val="0"/>
+          <w:i/>
+          <w:iCs/>
+          <w:u w:val="single"/>
+          <w:lang w:val="en-US"/>
+        </w:rPr>
+      </w:pPr>
+    </w:p>
+    <w:p>
+      <w:pPr>
+        <w:spacing w:line="360" w:lineRule="auto"/>
+        <w:jc w:val="both"/>
+        <w:rPr>
+          <w:rFonts w:hint="default"/>
+          <w:b w:val="0"/>
+          <w:bCs w:val="0"/>
           <w:i w:val="0"/>
           <w:iCs w:val="0"/>
           <w:lang w:val="en-US"/>
@@ -8924,6 +9066,21 @@
           <w:rFonts w:hint="default"/>
           <w:b w:val="0"/>
           <w:bCs w:val="0"/>
+          <w:i/>
+          <w:iCs/>
+          <w:u w:val="single"/>
+          <w:lang w:val="en-CA"/>
+        </w:rPr>
+      </w:pPr>
+    </w:p>
+    <w:p>
+      <w:pPr>
+        <w:spacing w:line="360" w:lineRule="auto"/>
+        <w:jc w:val="both"/>
+        <w:rPr>
+          <w:rFonts w:hint="default"/>
+          <w:b w:val="0"/>
+          <w:bCs w:val="0"/>
           <w:i w:val="0"/>
           <w:iCs w:val="0"/>
           <w:lang w:val="en-CA"/>
@@ -9025,45 +9182,105 @@
           <w:rFonts w:hint="default"/>
           <w:lang w:val="en-CA"/>
         </w:rPr>
-        <w:t>-The Microsoft Azure Speech-to-Text API was surprisingly efficient in transcribing recorded audio conversations in Eng</w:t>
+        <w:t xml:space="preserve">-The Microsoft Azure Speech-to-Text API was surprisingly efficient in transcribing recorded audio conversations in English and in French to a text format. </w:t>
+      </w:r>
+      <w:r>
+        <w:rPr>
+          <w:rFonts w:hint="default"/>
+          <w:lang w:val="en-CA"/>
+        </w:rPr>
+        <w:br w:type="textWrapping"/>
+      </w:r>
+      <w:r>
+        <w:rPr>
+          <w:rFonts w:hint="default"/>
+          <w:lang w:val="en-CA"/>
+        </w:rPr>
+        <w:t>-A lot of confidence levels were under 90%, but when looking at the text rendered, were surprisingly accurate</w:t>
+      </w:r>
+      <w:r>
+        <w:rPr>
+          <w:rFonts w:hint="default"/>
+          <w:lang w:val="en-CA"/>
+        </w:rPr>
+        <w:br w:type="textWrapping"/>
+      </w:r>
+      <w:r>
+        <w:rPr>
+          <w:rFonts w:hint="default"/>
+          <w:lang w:val="en-CA"/>
+        </w:rPr>
+        <w:t>-</w:t>
+      </w:r>
+      <w:r>
+        <w:rPr>
+          <w:rFonts w:hint="default"/>
+          <w:lang w:val="fr-CA"/>
+        </w:rPr>
+        <w:t>The whole accuracy of the English and French speech-to-text was pretty impressive on its own knowing the speakers had a variety of accents (French, French-Canadian, American, Southern American, Latino American).</w:t>
+      </w:r>
+      <w:r>
+        <w:rPr>
+          <w:rFonts w:hint="default"/>
+          <w:lang w:val="fr-CA"/>
+        </w:rPr>
+        <w:br w:type="textWrapping"/>
+      </w:r>
+      <w:r>
+        <w:rPr>
+          <w:rFonts w:hint="default"/>
+          <w:lang w:val="fr-CA"/>
+        </w:rPr>
+        <w:t>-The real weakness of Microsoft Azure’s Speech-to-Text lies in the fact that it is still unable to recognize different speakers and split the recorded speech every time the discourse switches from speaker to speaker</w:t>
+      </w:r>
+      <w:r>
+        <w:rPr>
+          <w:rFonts w:hint="default"/>
+          <w:lang w:val="fr-CA"/>
+        </w:rPr>
+        <w:br w:type="textWrapping"/>
+      </w:r>
+      <w:r>
+        <w:rPr>
+          <w:rFonts w:hint="default"/>
+          <w:lang w:val="en-US"/>
+        </w:rPr>
+        <w:t>-We tried asking for two different languages in the “Body” of our request, which always returned us a “400 Bad Request”.</w:t>
+      </w:r>
+    </w:p>
+    <w:p>
+      <w:pPr>
+        <w:numPr>
+          <w:numId w:val="0"/>
+        </w:numPr>
+        <w:spacing w:line="360" w:lineRule="auto"/>
+        <w:ind w:leftChars="0"/>
+        <w:jc w:val="both"/>
+        <w:rPr>
+          <w:rFonts w:hint="default"/>
+          <w:b w:val="0"/>
+          <w:bCs w:val="0"/>
+          <w:i w:val="0"/>
+          <w:iCs w:val="0"/>
+          <w:lang w:val="en-US"/>
+        </w:rPr>
+      </w:pPr>
+      <w:r>
+        <w:rPr>
+          <w:rFonts w:hint="default"/>
+          <w:lang w:val="fr-CA"/>
+        </w:rPr>
+        <w:t>-We recommend pushing the API as far as possible</w:t>
+      </w:r>
+      <w:r>
+        <w:rPr>
+          <w:rFonts w:hint="default"/>
+          <w:lang w:val="en-US"/>
+        </w:rPr>
+        <w:t xml:space="preserve"> with different accents, tones and volumes of voice, because it is surprisingly accurate in rendering the correct speech into text. This kind of experimentation can also inform the developer on what are the limitations of the API</w:t>
       </w:r>
       <w:bookmarkStart w:id="0" w:name="_GoBack"/>
       <w:bookmarkEnd w:id="0"/>
-      <w:r>
-        <w:rPr>
-          <w:rFonts w:hint="default"/>
-          <w:lang w:val="en-CA"/>
-        </w:rPr>
-        <w:t xml:space="preserve">lish and in French to a text format. </w:t>
-      </w:r>
-      <w:r>
-        <w:rPr>
-          <w:rFonts w:hint="default"/>
-          <w:lang w:val="en-CA"/>
-        </w:rPr>
-        <w:br w:type="textWrapping"/>
-      </w:r>
-      <w:r>
-        <w:rPr>
-          <w:rFonts w:hint="default"/>
-          <w:lang w:val="en-CA"/>
-        </w:rPr>
-        <w:t>-A lot of confidence levels were under 90%, but when looking at the text rendered, were surprisingly accurate</w:t>
-      </w:r>
-      <w:r>
-        <w:rPr>
-          <w:rFonts w:hint="default"/>
-          <w:lang w:val="en-CA"/>
-        </w:rPr>
-        <w:br w:type="textWrapping"/>
-      </w:r>
-      <w:r>
-        <w:rPr>
-          <w:rFonts w:hint="default"/>
-          <w:lang w:val="en-CA"/>
-        </w:rPr>
-        <w:t>-</w:t>
-      </w:r>
     </w:p>
     <w:p>
       <w:pPr>

</xml_diff>

<commit_message>
Final touches on Report, only form related
</commit_message>
<xml_diff>
--- a/Speech Recognition and Transcription Report.docx
+++ b/Speech Recognition and Transcription Report.docx
@@ -9251,6 +9251,7 @@
     <w:p>
       <w:pPr>
         <w:numPr>
+          <w:ilvl w:val="0"/>
           <w:numId w:val="0"/>
         </w:numPr>
         <w:spacing w:line="360" w:lineRule="auto"/>
@@ -9279,8 +9280,6 @@
         </w:rPr>
         <w:t xml:space="preserve"> with different accents, tones and volumes of voice, because it is surprisingly accurate in rendering the correct speech into text. This kind of experimentation can also inform the developer on what are the limitations of the API</w:t>
       </w:r>
-      <w:bookmarkStart w:id="0" w:name="_GoBack"/>
-      <w:bookmarkEnd w:id="0"/>
     </w:p>
     <w:p>
       <w:pPr>
@@ -12793,7 +12792,19 @@
           <w:u w:val="none"/>
           <w:lang w:val="en-US"/>
         </w:rPr>
-        <w:t xml:space="preserve"> : render audio files (conversations recorded in elevators) into a readable text form.</w:t>
+        <w:t xml:space="preserve"> : render aud</w:t>
+      </w:r>
+      <w:bookmarkStart w:id="0" w:name="_GoBack"/>
+      <w:bookmarkEnd w:id="0"/>
+      <w:r>
+        <w:rPr>
+          <w:rFonts w:hint="default"/>
+          <w:i w:val="0"/>
+          <w:iCs w:val="0"/>
+          <w:u w:val="none"/>
+          <w:lang w:val="en-US"/>
+        </w:rPr>
+        <w:t>io files (conversations recorded in elevators) into a readable text form.</w:t>
       </w:r>
     </w:p>
     <w:p>
@@ -12910,13 +12921,14 @@
       <w:r>
         <w:rPr>
           <w:rFonts w:hAnsi="Helvetica" w:eastAsia="Helvetica" w:cs="Helvetica" w:asciiTheme="minorAscii"/>
-          <w:b w:val="0"/>
+          <w:b/>
+          <w:bCs/>
           <w:i w:val="0"/>
           <w:caps w:val="0"/>
           <w:color w:val="505050"/>
           <w:spacing w:val="0"/>
-          <w:sz w:val="18"/>
-          <w:szCs w:val="18"/>
+          <w:sz w:val="22"/>
+          <w:szCs w:val="22"/>
           <w:shd w:val="clear" w:fill="FFFFFF"/>
         </w:rPr>
         <w:t>https://westus.cris.ai/api/speechtotext/v2.0/transcriptions</w:t>
@@ -13320,7 +13332,8 @@
       <w:r>
         <w:rPr>
           <w:rFonts w:hAnsi="sans-serif" w:eastAsia="sans-serif" w:cs="sans-serif" w:asciiTheme="minorAscii"/>
-          <w:b w:val="0"/>
+          <w:b/>
+          <w:bCs/>
           <w:i w:val="0"/>
           <w:caps w:val="0"/>
           <w:color w:val="808080"/>

</xml_diff>